<commit_message>
Adicionando requisistos de sistema para teste
</commit_message>
<xml_diff>
--- a/Documentos/Briefing - Cantinho fraterno.docx
+++ b/Documentos/Briefing - Cantinho fraterno.docx
@@ -1,6 +1,6 @@
 
 <file path=word/document.xml><?xml version="1.0" encoding="utf-8"?>
-<w:document xmlns:wpc="http://schemas.microsoft.com/office/word/2010/wordprocessingCanvas" xmlns:cx="http://schemas.microsoft.com/office/drawing/2014/chartex" xmlns:cx1="http://schemas.microsoft.com/office/drawing/2015/9/8/chartex" xmlns:mc="http://schemas.openxmlformats.org/markup-compatibility/2006" xmlns:o="urn:schemas-microsoft-com:office:office" xmlns:r="http://schemas.openxmlformats.org/officeDocument/2006/relationships" xmlns:m="http://schemas.openxmlformats.org/officeDocument/2006/math" xmlns:v="urn:schemas-microsoft-com:vml" xmlns:wp14="http://schemas.microsoft.com/office/word/2010/wordprocessingDrawing" xmlns:wp="http://schemas.openxmlformats.org/drawingml/2006/wordprocessingDrawing" xmlns:w10="urn:schemas-microsoft-com:office:word" xmlns:w="http://schemas.openxmlformats.org/wordprocessingml/2006/main" xmlns:w14="http://schemas.microsoft.com/office/word/2010/wordml" xmlns:w15="http://schemas.microsoft.com/office/word/2012/wordml" xmlns:w16se="http://schemas.microsoft.com/office/word/2015/wordml/symex" xmlns:wpg="http://schemas.microsoft.com/office/word/2010/wordprocessingGroup" xmlns:wpi="http://schemas.microsoft.com/office/word/2010/wordprocessingInk" xmlns:wne="http://schemas.microsoft.com/office/word/2006/wordml" xmlns:wps="http://schemas.microsoft.com/office/word/2010/wordprocessingShape" mc:Ignorable="w14 w15 w16se wp14">
+<w:document xmlns:wpc="http://schemas.microsoft.com/office/word/2010/wordprocessingCanvas" xmlns:cx="http://schemas.microsoft.com/office/drawing/2014/chartex" xmlns:mc="http://schemas.openxmlformats.org/markup-compatibility/2006" xmlns:o="urn:schemas-microsoft-com:office:office" xmlns:r="http://schemas.openxmlformats.org/officeDocument/2006/relationships" xmlns:m="http://schemas.openxmlformats.org/officeDocument/2006/math" xmlns:v="urn:schemas-microsoft-com:vml" xmlns:wp14="http://schemas.microsoft.com/office/word/2010/wordprocessingDrawing" xmlns:wp="http://schemas.openxmlformats.org/drawingml/2006/wordprocessingDrawing" xmlns:w10="urn:schemas-microsoft-com:office:word" xmlns:w="http://schemas.openxmlformats.org/wordprocessingml/2006/main" xmlns:w14="http://schemas.microsoft.com/office/word/2010/wordml" xmlns:w15="http://schemas.microsoft.com/office/word/2012/wordml" xmlns:w16se="http://schemas.microsoft.com/office/word/2015/wordml/symex" xmlns:wpg="http://schemas.microsoft.com/office/word/2010/wordprocessingGroup" xmlns:wpi="http://schemas.microsoft.com/office/word/2010/wordprocessingInk" xmlns:wne="http://schemas.microsoft.com/office/word/2006/wordml" xmlns:wps="http://schemas.microsoft.com/office/word/2010/wordprocessingShape" mc:Ignorable="w14 w15 w16se wp14">
   <w:body>
     <w:p>
       <w:pPr>
@@ -117,24 +117,20 @@
       <w:r>
         <w:t xml:space="preserve">A parte inicial será a tela de </w:t>
       </w:r>
-      <w:proofErr w:type="spellStart"/>
       <w:r>
         <w:rPr>
           <w:i/>
         </w:rPr>
         <w:t>Login</w:t>
       </w:r>
-      <w:proofErr w:type="spellEnd"/>
-      <w:r>
-        <w:t xml:space="preserve">, onde os funcionários inserem um </w:t>
-      </w:r>
-      <w:proofErr w:type="spellStart"/>
-      <w:r>
-        <w:t>email</w:t>
-      </w:r>
-      <w:proofErr w:type="spellEnd"/>
-      <w:r>
-        <w:t xml:space="preserve"> e senha. Estará disponível o campo </w:t>
+      <w:r>
+        <w:t>, onde os funcionários inserem um e</w:t>
+      </w:r>
+      <w:r>
+        <w:t>-</w:t>
+      </w:r>
+      <w:r>
+        <w:t xml:space="preserve">mail e senha. Estará disponível o campo </w:t>
       </w:r>
       <w:r>
         <w:t xml:space="preserve">“ </w:t>
@@ -182,27 +178,10 @@
         <w:t>a opção de cadastrar novos usuários. Terminando de inserir os dados requisitados</w:t>
       </w:r>
       <w:r>
-        <w:t xml:space="preserve"> na tela de </w:t>
-      </w:r>
-      <w:proofErr w:type="spellStart"/>
-      <w:r>
-        <w:t>login</w:t>
-      </w:r>
-      <w:proofErr w:type="spellEnd"/>
-      <w:r>
-        <w:t xml:space="preserve">, dependendo o tipo de usuário uma tela será exibida, por exemplo: Para os usuários comuns, a tela de caixa será exibida, para os </w:t>
-      </w:r>
-      <w:r>
-        <w:t>administradores</w:t>
-      </w:r>
-      <w:r>
-        <w:t xml:space="preserve"> a tela de relatórios</w:t>
-      </w:r>
-      <w:r>
-        <w:t>.</w:t>
-      </w:r>
-      <w:r>
-        <w:t xml:space="preserve"> O administrador terá acesso total ao sistema.</w:t>
+        <w:t xml:space="preserve"> na tela de login</w:t>
+      </w:r>
+      <w:r>
+        <w:t>, dependendo o tipo de usuário uma tela será exibida, por exemplo: Para os usuários comuns, a tela de caixa será exibida, para os administradores a tela de relatórios. O administrador terá acesso total ao sistema.</w:t>
       </w:r>
     </w:p>
     <w:p>
@@ -334,12 +313,18 @@
         <w:t>Na</w:t>
       </w:r>
       <w:r>
-        <w:t xml:space="preserve"> parte de relatórios, os administradores têm acesso ex</w:t>
+        <w:t xml:space="preserve"> parte de relatórios, os administ</w:t>
+      </w:r>
+      <w:r>
+        <w:t xml:space="preserve">radores têm acesso exclusivo </w:t>
       </w:r>
       <w:bookmarkStart w:id="0" w:name="_GoBack"/>
       <w:bookmarkEnd w:id="0"/>
       <w:r>
-        <w:t xml:space="preserve">clusivo, em checam as doações dos produtos, onde podem ver detalhadamente as categorias e quantidade dos produtos mais doados naquela semana e mês. </w:t>
+        <w:t>e</w:t>
+      </w:r>
+      <w:r>
+        <w:t xml:space="preserve"> checam as doações dos produtos, onde podem ver detalhadamente as categorias e quantidade dos produtos mais doados naquela semana e mês. </w:t>
       </w:r>
       <w:r>
         <w:t xml:space="preserve">Já no relatório financeiro, é possível visualizar o balanceamento diário, semanal e mensal </w:t>

</xml_diff>